<commit_message>
Added flexibility for setNewParagraph Preparing for adding features for deleting and modifying header
</commit_message>
<xml_diff>
--- a/out/production/bachelorinnlandet/chapters/5.docx
+++ b/out/production/bachelorinnlandet/chapters/5.docx
@@ -1,10 +1,10 @@
 
 <file path=word/document.xml><?xml version="1.0" encoding="utf-8"?>
-<w:document xmlns:wpc="http://schemas.microsoft.com/office/word/2010/wordprocessingCanvas" xmlns:cx="http://schemas.microsoft.com/office/drawing/2014/chartex" xmlns:cx1="http://schemas.microsoft.com/office/drawing/2015/9/8/chartex" xmlns:cx2="http://schemas.microsoft.com/office/drawing/2015/10/21/chartex" xmlns:cx3="http://schemas.microsoft.com/office/drawing/2016/5/9/chartex" xmlns:cx4="http://schemas.microsoft.com/office/drawing/2016/5/10/chartex" xmlns:cx5="http://schemas.microsoft.com/office/drawing/2016/5/11/chartex" xmlns:cx6="http://schemas.microsoft.com/office/drawing/2016/5/12/chartex" xmlns:cx7="http://schemas.microsoft.com/office/drawing/2016/5/13/chartex" xmlns:cx8="http://schemas.microsoft.com/office/drawing/2016/5/14/chartex" xmlns:mc="http://schemas.openxmlformats.org/markup-compatibility/2006" xmlns:aink="http://schemas.microsoft.com/office/drawing/2016/ink" xmlns:am3d="http://schemas.microsoft.com/office/drawing/2017/model3d" xmlns:o="urn:schemas-microsoft-com:office:office" xmlns:r="http://schemas.openxmlformats.org/officeDocument/2006/relationships" xmlns:m="http://schemas.openxmlformats.org/officeDocument/2006/math" xmlns:v="urn:schemas-microsoft-com:vml" xmlns:wp14="http://schemas.microsoft.com/office/word/2010/wordprocessingDrawing" xmlns:wp="http://schemas.openxmlformats.org/drawingml/2006/wordprocessingDrawing" xmlns:w10="urn:schemas-microsoft-com:office:word" xmlns:w="http://schemas.openxmlformats.org/wordprocessingml/2006/main" xmlns:w14="http://schemas.microsoft.com/office/word/2010/wordml" xmlns:w15="http://schemas.microsoft.com/office/word/2012/wordml" xmlns:w16cid="http://schemas.microsoft.com/office/word/2016/wordml/cid" xmlns:w16se="http://schemas.microsoft.com/office/word/2015/wordml/symex" xmlns:wpg="http://schemas.microsoft.com/office/word/2010/wordprocessingGroup" xmlns:wpi="http://schemas.microsoft.com/office/word/2010/wordprocessingInk" xmlns:wne="http://schemas.microsoft.com/office/word/2006/wordml" xmlns:wps="http://schemas.microsoft.com/office/word/2010/wordprocessingShape" mc:Ignorable="w14 w15 w16se w16cid wp14">
+<w:document xmlns:wpc="http://schemas.microsoft.com/office/word/2010/wordprocessingCanvas" xmlns:cx="http://schemas.microsoft.com/office/drawing/2014/chartex" xmlns:cx1="http://schemas.microsoft.com/office/drawing/2015/9/8/chartex" xmlns:cx2="http://schemas.microsoft.com/office/drawing/2015/10/21/chartex" xmlns:cx3="http://schemas.microsoft.com/office/drawing/2016/5/9/chartex" xmlns:cx4="http://schemas.microsoft.com/office/drawing/2016/5/10/chartex" xmlns:cx5="http://schemas.microsoft.com/office/drawing/2016/5/11/chartex" xmlns:cx6="http://schemas.microsoft.com/office/drawing/2016/5/12/chartex" xmlns:cx7="http://schemas.microsoft.com/office/drawing/2016/5/13/chartex" xmlns:cx8="http://schemas.microsoft.com/office/drawing/2016/5/14/chartex" xmlns:mc="http://schemas.openxmlformats.org/markup-compatibility/2006" xmlns:aink="http://schemas.microsoft.com/office/drawing/2016/ink" xmlns:am3d="http://schemas.microsoft.com/office/drawing/2017/model3d" xmlns:o="urn:schemas-microsoft-com:office:office" xmlns:r="http://schemas.openxmlformats.org/officeDocument/2006/relationships" xmlns:m="http://schemas.openxmlformats.org/officeDocument/2006/math" xmlns:v="urn:schemas-microsoft-com:vml" xmlns:wp14="http://schemas.microsoft.com/office/word/2010/wordprocessingDrawing" xmlns:wp="http://schemas.openxmlformats.org/drawingml/2006/wordprocessingDrawing" xmlns:w10="urn:schemas-microsoft-com:office:word" xmlns:w="http://schemas.openxmlformats.org/wordprocessingml/2006/main" xmlns:w14="http://schemas.microsoft.com/office/word/2010/wordml" xmlns:w15="http://schemas.microsoft.com/office/word/2012/wordml" xmlns:w16cex="http://schemas.microsoft.com/office/word/2018/wordml/cex" xmlns:w16cid="http://schemas.microsoft.com/office/word/2016/wordml/cid" xmlns:w16="http://schemas.microsoft.com/office/word/2018/wordml" xmlns:w16se="http://schemas.microsoft.com/office/word/2015/wordml/symex" xmlns:wpg="http://schemas.microsoft.com/office/word/2010/wordprocessingGroup" xmlns:wpi="http://schemas.microsoft.com/office/word/2010/wordprocessingInk" xmlns:wne="http://schemas.microsoft.com/office/word/2006/wordml" xmlns:wps="http://schemas.microsoft.com/office/word/2010/wordprocessingShape" mc:Ignorable="w14 w15 w16se w16cid w16 w16cex wp14">
   <w:body>
     <w:p>
       <w:pPr>
-        <w:pStyle w:val="Overskrift1"/>
+        <w:pStyle w:val="Heading1"/>
       </w:pPr>
       <w:r>
         <w:t>5. Vedlegg</w:t>
@@ -12,7 +12,7 @@
     </w:p>
     <w:p>
       <w:pPr>
-        <w:pStyle w:val="Overskrift2"/>
+        <w:pStyle w:val="Heading2"/>
       </w:pPr>
       <w:r>
         <w:t>Forklaring</w:t>
@@ -26,7 +26,7 @@
     <w:p/>
     <w:p>
       <w:pPr>
-        <w:pStyle w:val="Overskrift2"/>
+        <w:pStyle w:val="Heading2"/>
       </w:pPr>
       <w:r>
         <w:t>Input</w:t>
@@ -40,19 +40,13 @@
     <w:p/>
     <w:p>
       <w:pPr>
-        <w:pStyle w:val="Overskrift2"/>
+        <w:pStyle w:val="Heading2"/>
       </w:pPr>
       <w:r>
         <w:t>Output</w:t>
       </w:r>
     </w:p>
-    <w:p>
-      <w:r>
-        <w:t xml:space="preserve">Punktvis liste over vedlegg. </w:t>
-      </w:r>
-      <w:bookmarkStart w:id="0" w:name="_GoBack"/>
-      <w:bookmarkEnd w:id="0"/>
-    </w:p>
+    <w:p/>
     <w:sectPr>
       <w:headerReference w:type="even" r:id="rId11"/>
       <w:headerReference w:type="default" r:id="rId12"/>
@@ -71,7 +65,7 @@
 </file>
 
 <file path=word/endnotes.xml><?xml version="1.0" encoding="utf-8"?>
-<w:endnotes xmlns:wpc="http://schemas.microsoft.com/office/word/2010/wordprocessingCanvas" xmlns:cx="http://schemas.microsoft.com/office/drawing/2014/chartex" xmlns:cx1="http://schemas.microsoft.com/office/drawing/2015/9/8/chartex" xmlns:cx2="http://schemas.microsoft.com/office/drawing/2015/10/21/chartex" xmlns:cx3="http://schemas.microsoft.com/office/drawing/2016/5/9/chartex" xmlns:cx4="http://schemas.microsoft.com/office/drawing/2016/5/10/chartex" xmlns:cx5="http://schemas.microsoft.com/office/drawing/2016/5/11/chartex" xmlns:cx6="http://schemas.microsoft.com/office/drawing/2016/5/12/chartex" xmlns:cx7="http://schemas.microsoft.com/office/drawing/2016/5/13/chartex" xmlns:cx8="http://schemas.microsoft.com/office/drawing/2016/5/14/chartex" xmlns:mc="http://schemas.openxmlformats.org/markup-compatibility/2006" xmlns:aink="http://schemas.microsoft.com/office/drawing/2016/ink" xmlns:am3d="http://schemas.microsoft.com/office/drawing/2017/model3d" xmlns:o="urn:schemas-microsoft-com:office:office" xmlns:r="http://schemas.openxmlformats.org/officeDocument/2006/relationships" xmlns:m="http://schemas.openxmlformats.org/officeDocument/2006/math" xmlns:v="urn:schemas-microsoft-com:vml" xmlns:wp14="http://schemas.microsoft.com/office/word/2010/wordprocessingDrawing" xmlns:wp="http://schemas.openxmlformats.org/drawingml/2006/wordprocessingDrawing" xmlns:w10="urn:schemas-microsoft-com:office:word" xmlns:w="http://schemas.openxmlformats.org/wordprocessingml/2006/main" xmlns:w14="http://schemas.microsoft.com/office/word/2010/wordml" xmlns:w15="http://schemas.microsoft.com/office/word/2012/wordml" xmlns:w16cid="http://schemas.microsoft.com/office/word/2016/wordml/cid" xmlns:w16se="http://schemas.microsoft.com/office/word/2015/wordml/symex" xmlns:wpg="http://schemas.microsoft.com/office/word/2010/wordprocessingGroup" xmlns:wpi="http://schemas.microsoft.com/office/word/2010/wordprocessingInk" xmlns:wne="http://schemas.microsoft.com/office/word/2006/wordml" xmlns:wps="http://schemas.microsoft.com/office/word/2010/wordprocessingShape" mc:Ignorable="w14 w15 w16se w16cid wp14">
+<w:endnotes xmlns:wpc="http://schemas.microsoft.com/office/word/2010/wordprocessingCanvas" xmlns:cx="http://schemas.microsoft.com/office/drawing/2014/chartex" xmlns:cx1="http://schemas.microsoft.com/office/drawing/2015/9/8/chartex" xmlns:cx2="http://schemas.microsoft.com/office/drawing/2015/10/21/chartex" xmlns:cx3="http://schemas.microsoft.com/office/drawing/2016/5/9/chartex" xmlns:cx4="http://schemas.microsoft.com/office/drawing/2016/5/10/chartex" xmlns:cx5="http://schemas.microsoft.com/office/drawing/2016/5/11/chartex" xmlns:cx6="http://schemas.microsoft.com/office/drawing/2016/5/12/chartex" xmlns:cx7="http://schemas.microsoft.com/office/drawing/2016/5/13/chartex" xmlns:cx8="http://schemas.microsoft.com/office/drawing/2016/5/14/chartex" xmlns:mc="http://schemas.openxmlformats.org/markup-compatibility/2006" xmlns:aink="http://schemas.microsoft.com/office/drawing/2016/ink" xmlns:am3d="http://schemas.microsoft.com/office/drawing/2017/model3d" xmlns:o="urn:schemas-microsoft-com:office:office" xmlns:r="http://schemas.openxmlformats.org/officeDocument/2006/relationships" xmlns:m="http://schemas.openxmlformats.org/officeDocument/2006/math" xmlns:v="urn:schemas-microsoft-com:vml" xmlns:wp14="http://schemas.microsoft.com/office/word/2010/wordprocessingDrawing" xmlns:wp="http://schemas.openxmlformats.org/drawingml/2006/wordprocessingDrawing" xmlns:w10="urn:schemas-microsoft-com:office:word" xmlns:w="http://schemas.openxmlformats.org/wordprocessingml/2006/main" xmlns:w14="http://schemas.microsoft.com/office/word/2010/wordml" xmlns:w15="http://schemas.microsoft.com/office/word/2012/wordml" xmlns:w16cex="http://schemas.microsoft.com/office/word/2018/wordml/cex" xmlns:w16cid="http://schemas.microsoft.com/office/word/2016/wordml/cid" xmlns:w16="http://schemas.microsoft.com/office/word/2018/wordml" xmlns:w16se="http://schemas.microsoft.com/office/word/2015/wordml/symex" xmlns:wpg="http://schemas.microsoft.com/office/word/2010/wordprocessingGroup" xmlns:wpi="http://schemas.microsoft.com/office/word/2010/wordprocessingInk" xmlns:wne="http://schemas.microsoft.com/office/word/2006/wordml" xmlns:wps="http://schemas.microsoft.com/office/word/2010/wordprocessingShape" mc:Ignorable="w14 w15 w16se w16cid w16 w16cex wp14">
   <w:endnote w:type="separator" w:id="-1">
     <w:p>
       <w:r>
@@ -90,30 +84,30 @@
 </file>
 
 <file path=word/footer1.xml><?xml version="1.0" encoding="utf-8"?>
-<w:ftr xmlns:wpc="http://schemas.microsoft.com/office/word/2010/wordprocessingCanvas" xmlns:cx="http://schemas.microsoft.com/office/drawing/2014/chartex" xmlns:cx1="http://schemas.microsoft.com/office/drawing/2015/9/8/chartex" xmlns:cx2="http://schemas.microsoft.com/office/drawing/2015/10/21/chartex" xmlns:cx3="http://schemas.microsoft.com/office/drawing/2016/5/9/chartex" xmlns:cx4="http://schemas.microsoft.com/office/drawing/2016/5/10/chartex" xmlns:cx5="http://schemas.microsoft.com/office/drawing/2016/5/11/chartex" xmlns:cx6="http://schemas.microsoft.com/office/drawing/2016/5/12/chartex" xmlns:cx7="http://schemas.microsoft.com/office/drawing/2016/5/13/chartex" xmlns:cx8="http://schemas.microsoft.com/office/drawing/2016/5/14/chartex" xmlns:mc="http://schemas.openxmlformats.org/markup-compatibility/2006" xmlns:aink="http://schemas.microsoft.com/office/drawing/2016/ink" xmlns:am3d="http://schemas.microsoft.com/office/drawing/2017/model3d" xmlns:o="urn:schemas-microsoft-com:office:office" xmlns:r="http://schemas.openxmlformats.org/officeDocument/2006/relationships" xmlns:m="http://schemas.openxmlformats.org/officeDocument/2006/math" xmlns:v="urn:schemas-microsoft-com:vml" xmlns:wp14="http://schemas.microsoft.com/office/word/2010/wordprocessingDrawing" xmlns:wp="http://schemas.openxmlformats.org/drawingml/2006/wordprocessingDrawing" xmlns:w10="urn:schemas-microsoft-com:office:word" xmlns:w="http://schemas.openxmlformats.org/wordprocessingml/2006/main" xmlns:w14="http://schemas.microsoft.com/office/word/2010/wordml" xmlns:w15="http://schemas.microsoft.com/office/word/2012/wordml" xmlns:w16cid="http://schemas.microsoft.com/office/word/2016/wordml/cid" xmlns:w16se="http://schemas.microsoft.com/office/word/2015/wordml/symex" xmlns:wpg="http://schemas.microsoft.com/office/word/2010/wordprocessingGroup" xmlns:wpi="http://schemas.microsoft.com/office/word/2010/wordprocessingInk" xmlns:wne="http://schemas.microsoft.com/office/word/2006/wordml" xmlns:wps="http://schemas.microsoft.com/office/word/2010/wordprocessingShape" mc:Ignorable="w14 w15 w16se w16cid wp14">
+<w:ftr xmlns:wpc="http://schemas.microsoft.com/office/word/2010/wordprocessingCanvas" xmlns:cx="http://schemas.microsoft.com/office/drawing/2014/chartex" xmlns:cx1="http://schemas.microsoft.com/office/drawing/2015/9/8/chartex" xmlns:cx2="http://schemas.microsoft.com/office/drawing/2015/10/21/chartex" xmlns:cx3="http://schemas.microsoft.com/office/drawing/2016/5/9/chartex" xmlns:cx4="http://schemas.microsoft.com/office/drawing/2016/5/10/chartex" xmlns:cx5="http://schemas.microsoft.com/office/drawing/2016/5/11/chartex" xmlns:cx6="http://schemas.microsoft.com/office/drawing/2016/5/12/chartex" xmlns:cx7="http://schemas.microsoft.com/office/drawing/2016/5/13/chartex" xmlns:cx8="http://schemas.microsoft.com/office/drawing/2016/5/14/chartex" xmlns:mc="http://schemas.openxmlformats.org/markup-compatibility/2006" xmlns:aink="http://schemas.microsoft.com/office/drawing/2016/ink" xmlns:am3d="http://schemas.microsoft.com/office/drawing/2017/model3d" xmlns:o="urn:schemas-microsoft-com:office:office" xmlns:r="http://schemas.openxmlformats.org/officeDocument/2006/relationships" xmlns:m="http://schemas.openxmlformats.org/officeDocument/2006/math" xmlns:v="urn:schemas-microsoft-com:vml" xmlns:wp14="http://schemas.microsoft.com/office/word/2010/wordprocessingDrawing" xmlns:wp="http://schemas.openxmlformats.org/drawingml/2006/wordprocessingDrawing" xmlns:w10="urn:schemas-microsoft-com:office:word" xmlns:w="http://schemas.openxmlformats.org/wordprocessingml/2006/main" xmlns:w14="http://schemas.microsoft.com/office/word/2010/wordml" xmlns:w15="http://schemas.microsoft.com/office/word/2012/wordml" xmlns:w16cex="http://schemas.microsoft.com/office/word/2018/wordml/cex" xmlns:w16cid="http://schemas.microsoft.com/office/word/2016/wordml/cid" xmlns:w16="http://schemas.microsoft.com/office/word/2018/wordml" xmlns:w16se="http://schemas.microsoft.com/office/word/2015/wordml/symex" xmlns:wpg="http://schemas.microsoft.com/office/word/2010/wordprocessingGroup" xmlns:wpi="http://schemas.microsoft.com/office/word/2010/wordprocessingInk" xmlns:wne="http://schemas.microsoft.com/office/word/2006/wordml" xmlns:wps="http://schemas.microsoft.com/office/word/2010/wordprocessingShape" mc:Ignorable="w14 w15 w16se w16cid w16 w16cex wp14">
   <w:p>
     <w:pPr>
-      <w:pStyle w:val="Bunntekst"/>
+      <w:pStyle w:val="Footer"/>
     </w:pPr>
   </w:p>
 </w:ftr>
 </file>
 
 <file path=word/footer2.xml><?xml version="1.0" encoding="utf-8"?>
-<w:ftr xmlns:wpc="http://schemas.microsoft.com/office/word/2010/wordprocessingCanvas" xmlns:cx="http://schemas.microsoft.com/office/drawing/2014/chartex" xmlns:cx1="http://schemas.microsoft.com/office/drawing/2015/9/8/chartex" xmlns:cx2="http://schemas.microsoft.com/office/drawing/2015/10/21/chartex" xmlns:cx3="http://schemas.microsoft.com/office/drawing/2016/5/9/chartex" xmlns:cx4="http://schemas.microsoft.com/office/drawing/2016/5/10/chartex" xmlns:cx5="http://schemas.microsoft.com/office/drawing/2016/5/11/chartex" xmlns:cx6="http://schemas.microsoft.com/office/drawing/2016/5/12/chartex" xmlns:cx7="http://schemas.microsoft.com/office/drawing/2016/5/13/chartex" xmlns:cx8="http://schemas.microsoft.com/office/drawing/2016/5/14/chartex" xmlns:mc="http://schemas.openxmlformats.org/markup-compatibility/2006" xmlns:aink="http://schemas.microsoft.com/office/drawing/2016/ink" xmlns:am3d="http://schemas.microsoft.com/office/drawing/2017/model3d" xmlns:o="urn:schemas-microsoft-com:office:office" xmlns:r="http://schemas.openxmlformats.org/officeDocument/2006/relationships" xmlns:m="http://schemas.openxmlformats.org/officeDocument/2006/math" xmlns:v="urn:schemas-microsoft-com:vml" xmlns:wp14="http://schemas.microsoft.com/office/word/2010/wordprocessingDrawing" xmlns:wp="http://schemas.openxmlformats.org/drawingml/2006/wordprocessingDrawing" xmlns:w10="urn:schemas-microsoft-com:office:word" xmlns:w="http://schemas.openxmlformats.org/wordprocessingml/2006/main" xmlns:w14="http://schemas.microsoft.com/office/word/2010/wordml" xmlns:w15="http://schemas.microsoft.com/office/word/2012/wordml" xmlns:w16cid="http://schemas.microsoft.com/office/word/2016/wordml/cid" xmlns:w16se="http://schemas.microsoft.com/office/word/2015/wordml/symex" xmlns:wpg="http://schemas.microsoft.com/office/word/2010/wordprocessingGroup" xmlns:wpi="http://schemas.microsoft.com/office/word/2010/wordprocessingInk" xmlns:wne="http://schemas.microsoft.com/office/word/2006/wordml" xmlns:wps="http://schemas.microsoft.com/office/word/2010/wordprocessingShape" mc:Ignorable="w14 w15 w16se w16cid wp14">
+<w:ftr xmlns:wpc="http://schemas.microsoft.com/office/word/2010/wordprocessingCanvas" xmlns:cx="http://schemas.microsoft.com/office/drawing/2014/chartex" xmlns:cx1="http://schemas.microsoft.com/office/drawing/2015/9/8/chartex" xmlns:cx2="http://schemas.microsoft.com/office/drawing/2015/10/21/chartex" xmlns:cx3="http://schemas.microsoft.com/office/drawing/2016/5/9/chartex" xmlns:cx4="http://schemas.microsoft.com/office/drawing/2016/5/10/chartex" xmlns:cx5="http://schemas.microsoft.com/office/drawing/2016/5/11/chartex" xmlns:cx6="http://schemas.microsoft.com/office/drawing/2016/5/12/chartex" xmlns:cx7="http://schemas.microsoft.com/office/drawing/2016/5/13/chartex" xmlns:cx8="http://schemas.microsoft.com/office/drawing/2016/5/14/chartex" xmlns:mc="http://schemas.openxmlformats.org/markup-compatibility/2006" xmlns:aink="http://schemas.microsoft.com/office/drawing/2016/ink" xmlns:am3d="http://schemas.microsoft.com/office/drawing/2017/model3d" xmlns:o="urn:schemas-microsoft-com:office:office" xmlns:r="http://schemas.openxmlformats.org/officeDocument/2006/relationships" xmlns:m="http://schemas.openxmlformats.org/officeDocument/2006/math" xmlns:v="urn:schemas-microsoft-com:vml" xmlns:wp14="http://schemas.microsoft.com/office/word/2010/wordprocessingDrawing" xmlns:wp="http://schemas.openxmlformats.org/drawingml/2006/wordprocessingDrawing" xmlns:w10="urn:schemas-microsoft-com:office:word" xmlns:w="http://schemas.openxmlformats.org/wordprocessingml/2006/main" xmlns:w14="http://schemas.microsoft.com/office/word/2010/wordml" xmlns:w15="http://schemas.microsoft.com/office/word/2012/wordml" xmlns:w16cex="http://schemas.microsoft.com/office/word/2018/wordml/cex" xmlns:w16cid="http://schemas.microsoft.com/office/word/2016/wordml/cid" xmlns:w16="http://schemas.microsoft.com/office/word/2018/wordml" xmlns:w16se="http://schemas.microsoft.com/office/word/2015/wordml/symex" xmlns:wpg="http://schemas.microsoft.com/office/word/2010/wordprocessingGroup" xmlns:wpi="http://schemas.microsoft.com/office/word/2010/wordprocessingInk" xmlns:wne="http://schemas.microsoft.com/office/word/2006/wordml" xmlns:wps="http://schemas.microsoft.com/office/word/2010/wordprocessingShape" mc:Ignorable="w14 w15 w16se w16cid w16 w16cex wp14">
   <w:p>
     <w:pPr>
-      <w:pStyle w:val="Bunntekst"/>
+      <w:pStyle w:val="Footer"/>
     </w:pPr>
   </w:p>
 </w:ftr>
 </file>
 
 <file path=word/footer3.xml><?xml version="1.0" encoding="utf-8"?>
-<w:ftr xmlns:wpc="http://schemas.microsoft.com/office/word/2010/wordprocessingCanvas" xmlns:cx="http://schemas.microsoft.com/office/drawing/2014/chartex" xmlns:cx1="http://schemas.microsoft.com/office/drawing/2015/9/8/chartex" xmlns:cx2="http://schemas.microsoft.com/office/drawing/2015/10/21/chartex" xmlns:cx3="http://schemas.microsoft.com/office/drawing/2016/5/9/chartex" xmlns:cx4="http://schemas.microsoft.com/office/drawing/2016/5/10/chartex" xmlns:cx5="http://schemas.microsoft.com/office/drawing/2016/5/11/chartex" xmlns:cx6="http://schemas.microsoft.com/office/drawing/2016/5/12/chartex" xmlns:cx7="http://schemas.microsoft.com/office/drawing/2016/5/13/chartex" xmlns:cx8="http://schemas.microsoft.com/office/drawing/2016/5/14/chartex" xmlns:mc="http://schemas.openxmlformats.org/markup-compatibility/2006" xmlns:aink="http://schemas.microsoft.com/office/drawing/2016/ink" xmlns:am3d="http://schemas.microsoft.com/office/drawing/2017/model3d" xmlns:o="urn:schemas-microsoft-com:office:office" xmlns:r="http://schemas.openxmlformats.org/officeDocument/2006/relationships" xmlns:m="http://schemas.openxmlformats.org/officeDocument/2006/math" xmlns:v="urn:schemas-microsoft-com:vml" xmlns:wp14="http://schemas.microsoft.com/office/word/2010/wordprocessingDrawing" xmlns:wp="http://schemas.openxmlformats.org/drawingml/2006/wordprocessingDrawing" xmlns:w10="urn:schemas-microsoft-com:office:word" xmlns:w="http://schemas.openxmlformats.org/wordprocessingml/2006/main" xmlns:w14="http://schemas.microsoft.com/office/word/2010/wordml" xmlns:w15="http://schemas.microsoft.com/office/word/2012/wordml" xmlns:w16cid="http://schemas.microsoft.com/office/word/2016/wordml/cid" xmlns:w16se="http://schemas.microsoft.com/office/word/2015/wordml/symex" xmlns:wpg="http://schemas.microsoft.com/office/word/2010/wordprocessingGroup" xmlns:wpi="http://schemas.microsoft.com/office/word/2010/wordprocessingInk" xmlns:wne="http://schemas.microsoft.com/office/word/2006/wordml" xmlns:wps="http://schemas.microsoft.com/office/word/2010/wordprocessingShape" mc:Ignorable="w14 w15 w16se w16cid wp14">
+<w:ftr xmlns:wpc="http://schemas.microsoft.com/office/word/2010/wordprocessingCanvas" xmlns:cx="http://schemas.microsoft.com/office/drawing/2014/chartex" xmlns:cx1="http://schemas.microsoft.com/office/drawing/2015/9/8/chartex" xmlns:cx2="http://schemas.microsoft.com/office/drawing/2015/10/21/chartex" xmlns:cx3="http://schemas.microsoft.com/office/drawing/2016/5/9/chartex" xmlns:cx4="http://schemas.microsoft.com/office/drawing/2016/5/10/chartex" xmlns:cx5="http://schemas.microsoft.com/office/drawing/2016/5/11/chartex" xmlns:cx6="http://schemas.microsoft.com/office/drawing/2016/5/12/chartex" xmlns:cx7="http://schemas.microsoft.com/office/drawing/2016/5/13/chartex" xmlns:cx8="http://schemas.microsoft.com/office/drawing/2016/5/14/chartex" xmlns:mc="http://schemas.openxmlformats.org/markup-compatibility/2006" xmlns:aink="http://schemas.microsoft.com/office/drawing/2016/ink" xmlns:am3d="http://schemas.microsoft.com/office/drawing/2017/model3d" xmlns:o="urn:schemas-microsoft-com:office:office" xmlns:r="http://schemas.openxmlformats.org/officeDocument/2006/relationships" xmlns:m="http://schemas.openxmlformats.org/officeDocument/2006/math" xmlns:v="urn:schemas-microsoft-com:vml" xmlns:wp14="http://schemas.microsoft.com/office/word/2010/wordprocessingDrawing" xmlns:wp="http://schemas.openxmlformats.org/drawingml/2006/wordprocessingDrawing" xmlns:w10="urn:schemas-microsoft-com:office:word" xmlns:w="http://schemas.openxmlformats.org/wordprocessingml/2006/main" xmlns:w14="http://schemas.microsoft.com/office/word/2010/wordml" xmlns:w15="http://schemas.microsoft.com/office/word/2012/wordml" xmlns:w16cex="http://schemas.microsoft.com/office/word/2018/wordml/cex" xmlns:w16cid="http://schemas.microsoft.com/office/word/2016/wordml/cid" xmlns:w16="http://schemas.microsoft.com/office/word/2018/wordml" xmlns:w16se="http://schemas.microsoft.com/office/word/2015/wordml/symex" xmlns:wpg="http://schemas.microsoft.com/office/word/2010/wordprocessingGroup" xmlns:wpi="http://schemas.microsoft.com/office/word/2010/wordprocessingInk" xmlns:wne="http://schemas.microsoft.com/office/word/2006/wordml" xmlns:wps="http://schemas.microsoft.com/office/word/2010/wordprocessingShape" mc:Ignorable="w14 w15 w16se w16cid w16 w16cex wp14">
   <w:p>
     <w:pPr>
-      <w:pStyle w:val="Bunntekst"/>
+      <w:pStyle w:val="Footer"/>
       <w:rPr>
         <w:b/>
         <w:bCs/>
@@ -194,7 +188,7 @@
 </file>
 
 <file path=word/footnotes.xml><?xml version="1.0" encoding="utf-8"?>
-<w:footnotes xmlns:wpc="http://schemas.microsoft.com/office/word/2010/wordprocessingCanvas" xmlns:cx="http://schemas.microsoft.com/office/drawing/2014/chartex" xmlns:cx1="http://schemas.microsoft.com/office/drawing/2015/9/8/chartex" xmlns:cx2="http://schemas.microsoft.com/office/drawing/2015/10/21/chartex" xmlns:cx3="http://schemas.microsoft.com/office/drawing/2016/5/9/chartex" xmlns:cx4="http://schemas.microsoft.com/office/drawing/2016/5/10/chartex" xmlns:cx5="http://schemas.microsoft.com/office/drawing/2016/5/11/chartex" xmlns:cx6="http://schemas.microsoft.com/office/drawing/2016/5/12/chartex" xmlns:cx7="http://schemas.microsoft.com/office/drawing/2016/5/13/chartex" xmlns:cx8="http://schemas.microsoft.com/office/drawing/2016/5/14/chartex" xmlns:mc="http://schemas.openxmlformats.org/markup-compatibility/2006" xmlns:aink="http://schemas.microsoft.com/office/drawing/2016/ink" xmlns:am3d="http://schemas.microsoft.com/office/drawing/2017/model3d" xmlns:o="urn:schemas-microsoft-com:office:office" xmlns:r="http://schemas.openxmlformats.org/officeDocument/2006/relationships" xmlns:m="http://schemas.openxmlformats.org/officeDocument/2006/math" xmlns:v="urn:schemas-microsoft-com:vml" xmlns:wp14="http://schemas.microsoft.com/office/word/2010/wordprocessingDrawing" xmlns:wp="http://schemas.openxmlformats.org/drawingml/2006/wordprocessingDrawing" xmlns:w10="urn:schemas-microsoft-com:office:word" xmlns:w="http://schemas.openxmlformats.org/wordprocessingml/2006/main" xmlns:w14="http://schemas.microsoft.com/office/word/2010/wordml" xmlns:w15="http://schemas.microsoft.com/office/word/2012/wordml" xmlns:w16cid="http://schemas.microsoft.com/office/word/2016/wordml/cid" xmlns:w16se="http://schemas.microsoft.com/office/word/2015/wordml/symex" xmlns:wpg="http://schemas.microsoft.com/office/word/2010/wordprocessingGroup" xmlns:wpi="http://schemas.microsoft.com/office/word/2010/wordprocessingInk" xmlns:wne="http://schemas.microsoft.com/office/word/2006/wordml" xmlns:wps="http://schemas.microsoft.com/office/word/2010/wordprocessingShape" mc:Ignorable="w14 w15 w16se w16cid wp14">
+<w:footnotes xmlns:wpc="http://schemas.microsoft.com/office/word/2010/wordprocessingCanvas" xmlns:cx="http://schemas.microsoft.com/office/drawing/2014/chartex" xmlns:cx1="http://schemas.microsoft.com/office/drawing/2015/9/8/chartex" xmlns:cx2="http://schemas.microsoft.com/office/drawing/2015/10/21/chartex" xmlns:cx3="http://schemas.microsoft.com/office/drawing/2016/5/9/chartex" xmlns:cx4="http://schemas.microsoft.com/office/drawing/2016/5/10/chartex" xmlns:cx5="http://schemas.microsoft.com/office/drawing/2016/5/11/chartex" xmlns:cx6="http://schemas.microsoft.com/office/drawing/2016/5/12/chartex" xmlns:cx7="http://schemas.microsoft.com/office/drawing/2016/5/13/chartex" xmlns:cx8="http://schemas.microsoft.com/office/drawing/2016/5/14/chartex" xmlns:mc="http://schemas.openxmlformats.org/markup-compatibility/2006" xmlns:aink="http://schemas.microsoft.com/office/drawing/2016/ink" xmlns:am3d="http://schemas.microsoft.com/office/drawing/2017/model3d" xmlns:o="urn:schemas-microsoft-com:office:office" xmlns:r="http://schemas.openxmlformats.org/officeDocument/2006/relationships" xmlns:m="http://schemas.openxmlformats.org/officeDocument/2006/math" xmlns:v="urn:schemas-microsoft-com:vml" xmlns:wp14="http://schemas.microsoft.com/office/word/2010/wordprocessingDrawing" xmlns:wp="http://schemas.openxmlformats.org/drawingml/2006/wordprocessingDrawing" xmlns:w10="urn:schemas-microsoft-com:office:word" xmlns:w="http://schemas.openxmlformats.org/wordprocessingml/2006/main" xmlns:w14="http://schemas.microsoft.com/office/word/2010/wordml" xmlns:w15="http://schemas.microsoft.com/office/word/2012/wordml" xmlns:w16cex="http://schemas.microsoft.com/office/word/2018/wordml/cex" xmlns:w16cid="http://schemas.microsoft.com/office/word/2016/wordml/cid" xmlns:w16="http://schemas.microsoft.com/office/word/2018/wordml" xmlns:w16se="http://schemas.microsoft.com/office/word/2015/wordml/symex" xmlns:wpg="http://schemas.microsoft.com/office/word/2010/wordprocessingGroup" xmlns:wpi="http://schemas.microsoft.com/office/word/2010/wordprocessingInk" xmlns:wne="http://schemas.microsoft.com/office/word/2006/wordml" xmlns:wps="http://schemas.microsoft.com/office/word/2010/wordprocessingShape" mc:Ignorable="w14 w15 w16se w16cid w16 w16cex wp14">
   <w:footnote w:type="separator" w:id="-1">
     <w:p>
       <w:r>
@@ -213,20 +207,20 @@
 </file>
 
 <file path=word/header1.xml><?xml version="1.0" encoding="utf-8"?>
-<w:hdr xmlns:wpc="http://schemas.microsoft.com/office/word/2010/wordprocessingCanvas" xmlns:cx="http://schemas.microsoft.com/office/drawing/2014/chartex" xmlns:cx1="http://schemas.microsoft.com/office/drawing/2015/9/8/chartex" xmlns:cx2="http://schemas.microsoft.com/office/drawing/2015/10/21/chartex" xmlns:cx3="http://schemas.microsoft.com/office/drawing/2016/5/9/chartex" xmlns:cx4="http://schemas.microsoft.com/office/drawing/2016/5/10/chartex" xmlns:cx5="http://schemas.microsoft.com/office/drawing/2016/5/11/chartex" xmlns:cx6="http://schemas.microsoft.com/office/drawing/2016/5/12/chartex" xmlns:cx7="http://schemas.microsoft.com/office/drawing/2016/5/13/chartex" xmlns:cx8="http://schemas.microsoft.com/office/drawing/2016/5/14/chartex" xmlns:mc="http://schemas.openxmlformats.org/markup-compatibility/2006" xmlns:aink="http://schemas.microsoft.com/office/drawing/2016/ink" xmlns:am3d="http://schemas.microsoft.com/office/drawing/2017/model3d" xmlns:o="urn:schemas-microsoft-com:office:office" xmlns:r="http://schemas.openxmlformats.org/officeDocument/2006/relationships" xmlns:m="http://schemas.openxmlformats.org/officeDocument/2006/math" xmlns:v="urn:schemas-microsoft-com:vml" xmlns:wp14="http://schemas.microsoft.com/office/word/2010/wordprocessingDrawing" xmlns:wp="http://schemas.openxmlformats.org/drawingml/2006/wordprocessingDrawing" xmlns:w10="urn:schemas-microsoft-com:office:word" xmlns:w="http://schemas.openxmlformats.org/wordprocessingml/2006/main" xmlns:w14="http://schemas.microsoft.com/office/word/2010/wordml" xmlns:w15="http://schemas.microsoft.com/office/word/2012/wordml" xmlns:w16cid="http://schemas.microsoft.com/office/word/2016/wordml/cid" xmlns:w16se="http://schemas.microsoft.com/office/word/2015/wordml/symex" xmlns:wpg="http://schemas.microsoft.com/office/word/2010/wordprocessingGroup" xmlns:wpi="http://schemas.microsoft.com/office/word/2010/wordprocessingInk" xmlns:wne="http://schemas.microsoft.com/office/word/2006/wordml" xmlns:wps="http://schemas.microsoft.com/office/word/2010/wordprocessingShape" mc:Ignorable="w14 w15 w16se w16cid wp14">
+<w:hdr xmlns:wpc="http://schemas.microsoft.com/office/word/2010/wordprocessingCanvas" xmlns:cx="http://schemas.microsoft.com/office/drawing/2014/chartex" xmlns:cx1="http://schemas.microsoft.com/office/drawing/2015/9/8/chartex" xmlns:cx2="http://schemas.microsoft.com/office/drawing/2015/10/21/chartex" xmlns:cx3="http://schemas.microsoft.com/office/drawing/2016/5/9/chartex" xmlns:cx4="http://schemas.microsoft.com/office/drawing/2016/5/10/chartex" xmlns:cx5="http://schemas.microsoft.com/office/drawing/2016/5/11/chartex" xmlns:cx6="http://schemas.microsoft.com/office/drawing/2016/5/12/chartex" xmlns:cx7="http://schemas.microsoft.com/office/drawing/2016/5/13/chartex" xmlns:cx8="http://schemas.microsoft.com/office/drawing/2016/5/14/chartex" xmlns:mc="http://schemas.openxmlformats.org/markup-compatibility/2006" xmlns:aink="http://schemas.microsoft.com/office/drawing/2016/ink" xmlns:am3d="http://schemas.microsoft.com/office/drawing/2017/model3d" xmlns:o="urn:schemas-microsoft-com:office:office" xmlns:r="http://schemas.openxmlformats.org/officeDocument/2006/relationships" xmlns:m="http://schemas.openxmlformats.org/officeDocument/2006/math" xmlns:v="urn:schemas-microsoft-com:vml" xmlns:wp14="http://schemas.microsoft.com/office/word/2010/wordprocessingDrawing" xmlns:wp="http://schemas.openxmlformats.org/drawingml/2006/wordprocessingDrawing" xmlns:w10="urn:schemas-microsoft-com:office:word" xmlns:w="http://schemas.openxmlformats.org/wordprocessingml/2006/main" xmlns:w14="http://schemas.microsoft.com/office/word/2010/wordml" xmlns:w15="http://schemas.microsoft.com/office/word/2012/wordml" xmlns:w16cex="http://schemas.microsoft.com/office/word/2018/wordml/cex" xmlns:w16cid="http://schemas.microsoft.com/office/word/2016/wordml/cid" xmlns:w16="http://schemas.microsoft.com/office/word/2018/wordml" xmlns:w16se="http://schemas.microsoft.com/office/word/2015/wordml/symex" xmlns:wpg="http://schemas.microsoft.com/office/word/2010/wordprocessingGroup" xmlns:wpi="http://schemas.microsoft.com/office/word/2010/wordprocessingInk" xmlns:wne="http://schemas.microsoft.com/office/word/2006/wordml" xmlns:wps="http://schemas.microsoft.com/office/word/2010/wordprocessingShape" mc:Ignorable="w14 w15 w16se w16cid w16 w16cex wp14">
   <w:p>
     <w:pPr>
-      <w:pStyle w:val="Topptekst"/>
+      <w:pStyle w:val="Header"/>
     </w:pPr>
   </w:p>
 </w:hdr>
 </file>
 
 <file path=word/header2.xml><?xml version="1.0" encoding="utf-8"?>
-<w:hdr xmlns:wpc="http://schemas.microsoft.com/office/word/2010/wordprocessingCanvas" xmlns:cx="http://schemas.microsoft.com/office/drawing/2014/chartex" xmlns:cx1="http://schemas.microsoft.com/office/drawing/2015/9/8/chartex" xmlns:cx2="http://schemas.microsoft.com/office/drawing/2015/10/21/chartex" xmlns:cx3="http://schemas.microsoft.com/office/drawing/2016/5/9/chartex" xmlns:cx4="http://schemas.microsoft.com/office/drawing/2016/5/10/chartex" xmlns:cx5="http://schemas.microsoft.com/office/drawing/2016/5/11/chartex" xmlns:cx6="http://schemas.microsoft.com/office/drawing/2016/5/12/chartex" xmlns:cx7="http://schemas.microsoft.com/office/drawing/2016/5/13/chartex" xmlns:cx8="http://schemas.microsoft.com/office/drawing/2016/5/14/chartex" xmlns:mc="http://schemas.openxmlformats.org/markup-compatibility/2006" xmlns:aink="http://schemas.microsoft.com/office/drawing/2016/ink" xmlns:am3d="http://schemas.microsoft.com/office/drawing/2017/model3d" xmlns:o="urn:schemas-microsoft-com:office:office" xmlns:r="http://schemas.openxmlformats.org/officeDocument/2006/relationships" xmlns:m="http://schemas.openxmlformats.org/officeDocument/2006/math" xmlns:v="urn:schemas-microsoft-com:vml" xmlns:wp14="http://schemas.microsoft.com/office/word/2010/wordprocessingDrawing" xmlns:wp="http://schemas.openxmlformats.org/drawingml/2006/wordprocessingDrawing" xmlns:w10="urn:schemas-microsoft-com:office:word" xmlns:w="http://schemas.openxmlformats.org/wordprocessingml/2006/main" xmlns:w14="http://schemas.microsoft.com/office/word/2010/wordml" xmlns:w15="http://schemas.microsoft.com/office/word/2012/wordml" xmlns:w16cid="http://schemas.microsoft.com/office/word/2016/wordml/cid" xmlns:w16se="http://schemas.microsoft.com/office/word/2015/wordml/symex" xmlns:wpg="http://schemas.microsoft.com/office/word/2010/wordprocessingGroup" xmlns:wpi="http://schemas.microsoft.com/office/word/2010/wordprocessingInk" xmlns:wne="http://schemas.microsoft.com/office/word/2006/wordml" xmlns:wps="http://schemas.microsoft.com/office/word/2010/wordprocessingShape" mc:Ignorable="w14 w15 w16se w16cid wp14">
+<w:hdr xmlns:wpc="http://schemas.microsoft.com/office/word/2010/wordprocessingCanvas" xmlns:cx="http://schemas.microsoft.com/office/drawing/2014/chartex" xmlns:cx1="http://schemas.microsoft.com/office/drawing/2015/9/8/chartex" xmlns:cx2="http://schemas.microsoft.com/office/drawing/2015/10/21/chartex" xmlns:cx3="http://schemas.microsoft.com/office/drawing/2016/5/9/chartex" xmlns:cx4="http://schemas.microsoft.com/office/drawing/2016/5/10/chartex" xmlns:cx5="http://schemas.microsoft.com/office/drawing/2016/5/11/chartex" xmlns:cx6="http://schemas.microsoft.com/office/drawing/2016/5/12/chartex" xmlns:cx7="http://schemas.microsoft.com/office/drawing/2016/5/13/chartex" xmlns:cx8="http://schemas.microsoft.com/office/drawing/2016/5/14/chartex" xmlns:mc="http://schemas.openxmlformats.org/markup-compatibility/2006" xmlns:aink="http://schemas.microsoft.com/office/drawing/2016/ink" xmlns:am3d="http://schemas.microsoft.com/office/drawing/2017/model3d" xmlns:o="urn:schemas-microsoft-com:office:office" xmlns:r="http://schemas.openxmlformats.org/officeDocument/2006/relationships" xmlns:m="http://schemas.openxmlformats.org/officeDocument/2006/math" xmlns:v="urn:schemas-microsoft-com:vml" xmlns:wp14="http://schemas.microsoft.com/office/word/2010/wordprocessingDrawing" xmlns:wp="http://schemas.openxmlformats.org/drawingml/2006/wordprocessingDrawing" xmlns:w10="urn:schemas-microsoft-com:office:word" xmlns:w="http://schemas.openxmlformats.org/wordprocessingml/2006/main" xmlns:w14="http://schemas.microsoft.com/office/word/2010/wordml" xmlns:w15="http://schemas.microsoft.com/office/word/2012/wordml" xmlns:w16cex="http://schemas.microsoft.com/office/word/2018/wordml/cex" xmlns:w16cid="http://schemas.microsoft.com/office/word/2016/wordml/cid" xmlns:w16="http://schemas.microsoft.com/office/word/2018/wordml" xmlns:w16se="http://schemas.microsoft.com/office/word/2015/wordml/symex" xmlns:wpg="http://schemas.microsoft.com/office/word/2010/wordprocessingGroup" xmlns:wpi="http://schemas.microsoft.com/office/word/2010/wordprocessingInk" xmlns:wne="http://schemas.microsoft.com/office/word/2006/wordml" xmlns:wps="http://schemas.microsoft.com/office/word/2010/wordprocessingShape" mc:Ignorable="w14 w15 w16se w16cid w16 w16cex wp14">
   <w:p>
     <w:pPr>
-      <w:pStyle w:val="Topptekst"/>
+      <w:pStyle w:val="Header"/>
       <w:rPr>
         <w:lang w:val="en-GB"/>
       </w:rPr>
@@ -356,10 +350,10 @@
 </file>
 
 <file path=word/header3.xml><?xml version="1.0" encoding="utf-8"?>
-<w:hdr xmlns:wpc="http://schemas.microsoft.com/office/word/2010/wordprocessingCanvas" xmlns:cx="http://schemas.microsoft.com/office/drawing/2014/chartex" xmlns:cx1="http://schemas.microsoft.com/office/drawing/2015/9/8/chartex" xmlns:cx2="http://schemas.microsoft.com/office/drawing/2015/10/21/chartex" xmlns:cx3="http://schemas.microsoft.com/office/drawing/2016/5/9/chartex" xmlns:cx4="http://schemas.microsoft.com/office/drawing/2016/5/10/chartex" xmlns:cx5="http://schemas.microsoft.com/office/drawing/2016/5/11/chartex" xmlns:cx6="http://schemas.microsoft.com/office/drawing/2016/5/12/chartex" xmlns:cx7="http://schemas.microsoft.com/office/drawing/2016/5/13/chartex" xmlns:cx8="http://schemas.microsoft.com/office/drawing/2016/5/14/chartex" xmlns:mc="http://schemas.openxmlformats.org/markup-compatibility/2006" xmlns:aink="http://schemas.microsoft.com/office/drawing/2016/ink" xmlns:am3d="http://schemas.microsoft.com/office/drawing/2017/model3d" xmlns:o="urn:schemas-microsoft-com:office:office" xmlns:r="http://schemas.openxmlformats.org/officeDocument/2006/relationships" xmlns:m="http://schemas.openxmlformats.org/officeDocument/2006/math" xmlns:v="urn:schemas-microsoft-com:vml" xmlns:wp14="http://schemas.microsoft.com/office/word/2010/wordprocessingDrawing" xmlns:wp="http://schemas.openxmlformats.org/drawingml/2006/wordprocessingDrawing" xmlns:w10="urn:schemas-microsoft-com:office:word" xmlns:w="http://schemas.openxmlformats.org/wordprocessingml/2006/main" xmlns:w14="http://schemas.microsoft.com/office/word/2010/wordml" xmlns:w15="http://schemas.microsoft.com/office/word/2012/wordml" xmlns:w16cid="http://schemas.microsoft.com/office/word/2016/wordml/cid" xmlns:w16se="http://schemas.microsoft.com/office/word/2015/wordml/symex" xmlns:wpg="http://schemas.microsoft.com/office/word/2010/wordprocessingGroup" xmlns:wpi="http://schemas.microsoft.com/office/word/2010/wordprocessingInk" xmlns:wne="http://schemas.microsoft.com/office/word/2006/wordml" xmlns:wps="http://schemas.microsoft.com/office/word/2010/wordprocessingShape" mc:Ignorable="w14 w15 w16se w16cid wp14">
+<w:hdr xmlns:wpc="http://schemas.microsoft.com/office/word/2010/wordprocessingCanvas" xmlns:cx="http://schemas.microsoft.com/office/drawing/2014/chartex" xmlns:cx1="http://schemas.microsoft.com/office/drawing/2015/9/8/chartex" xmlns:cx2="http://schemas.microsoft.com/office/drawing/2015/10/21/chartex" xmlns:cx3="http://schemas.microsoft.com/office/drawing/2016/5/9/chartex" xmlns:cx4="http://schemas.microsoft.com/office/drawing/2016/5/10/chartex" xmlns:cx5="http://schemas.microsoft.com/office/drawing/2016/5/11/chartex" xmlns:cx6="http://schemas.microsoft.com/office/drawing/2016/5/12/chartex" xmlns:cx7="http://schemas.microsoft.com/office/drawing/2016/5/13/chartex" xmlns:cx8="http://schemas.microsoft.com/office/drawing/2016/5/14/chartex" xmlns:mc="http://schemas.openxmlformats.org/markup-compatibility/2006" xmlns:aink="http://schemas.microsoft.com/office/drawing/2016/ink" xmlns:am3d="http://schemas.microsoft.com/office/drawing/2017/model3d" xmlns:o="urn:schemas-microsoft-com:office:office" xmlns:r="http://schemas.openxmlformats.org/officeDocument/2006/relationships" xmlns:m="http://schemas.openxmlformats.org/officeDocument/2006/math" xmlns:v="urn:schemas-microsoft-com:vml" xmlns:wp14="http://schemas.microsoft.com/office/word/2010/wordprocessingDrawing" xmlns:wp="http://schemas.openxmlformats.org/drawingml/2006/wordprocessingDrawing" xmlns:w10="urn:schemas-microsoft-com:office:word" xmlns:w="http://schemas.openxmlformats.org/wordprocessingml/2006/main" xmlns:w14="http://schemas.microsoft.com/office/word/2010/wordml" xmlns:w15="http://schemas.microsoft.com/office/word/2012/wordml" xmlns:w16cex="http://schemas.microsoft.com/office/word/2018/wordml/cex" xmlns:w16cid="http://schemas.microsoft.com/office/word/2016/wordml/cid" xmlns:w16="http://schemas.microsoft.com/office/word/2018/wordml" xmlns:w16se="http://schemas.microsoft.com/office/word/2015/wordml/symex" xmlns:wpg="http://schemas.microsoft.com/office/word/2010/wordprocessingGroup" xmlns:wpi="http://schemas.microsoft.com/office/word/2010/wordprocessingInk" xmlns:wne="http://schemas.microsoft.com/office/word/2006/wordml" xmlns:wps="http://schemas.microsoft.com/office/word/2010/wordprocessingShape" mc:Ignorable="w14 w15 w16se w16cid w16 w16cex wp14">
   <w:p>
     <w:pPr>
-      <w:pStyle w:val="Topptekst"/>
+      <w:pStyle w:val="Header"/>
     </w:pPr>
     <w:r>
       <w:rPr>
@@ -486,7 +480,7 @@
 </file>
 
 <file path=word/numbering.xml><?xml version="1.0" encoding="utf-8"?>
-<w:numbering xmlns:wpc="http://schemas.microsoft.com/office/word/2010/wordprocessingCanvas" xmlns:cx="http://schemas.microsoft.com/office/drawing/2014/chartex" xmlns:cx1="http://schemas.microsoft.com/office/drawing/2015/9/8/chartex" xmlns:cx2="http://schemas.microsoft.com/office/drawing/2015/10/21/chartex" xmlns:cx3="http://schemas.microsoft.com/office/drawing/2016/5/9/chartex" xmlns:cx4="http://schemas.microsoft.com/office/drawing/2016/5/10/chartex" xmlns:cx5="http://schemas.microsoft.com/office/drawing/2016/5/11/chartex" xmlns:cx6="http://schemas.microsoft.com/office/drawing/2016/5/12/chartex" xmlns:cx7="http://schemas.microsoft.com/office/drawing/2016/5/13/chartex" xmlns:cx8="http://schemas.microsoft.com/office/drawing/2016/5/14/chartex" xmlns:mc="http://schemas.openxmlformats.org/markup-compatibility/2006" xmlns:aink="http://schemas.microsoft.com/office/drawing/2016/ink" xmlns:am3d="http://schemas.microsoft.com/office/drawing/2017/model3d" xmlns:o="urn:schemas-microsoft-com:office:office" xmlns:r="http://schemas.openxmlformats.org/officeDocument/2006/relationships" xmlns:m="http://schemas.openxmlformats.org/officeDocument/2006/math" xmlns:v="urn:schemas-microsoft-com:vml" xmlns:wp14="http://schemas.microsoft.com/office/word/2010/wordprocessingDrawing" xmlns:wp="http://schemas.openxmlformats.org/drawingml/2006/wordprocessingDrawing" xmlns:w10="urn:schemas-microsoft-com:office:word" xmlns:w="http://schemas.openxmlformats.org/wordprocessingml/2006/main" xmlns:w14="http://schemas.microsoft.com/office/word/2010/wordml" xmlns:w15="http://schemas.microsoft.com/office/word/2012/wordml" xmlns:w16cid="http://schemas.microsoft.com/office/word/2016/wordml/cid" xmlns:w16se="http://schemas.microsoft.com/office/word/2015/wordml/symex" xmlns:wpg="http://schemas.microsoft.com/office/word/2010/wordprocessingGroup" xmlns:wpi="http://schemas.microsoft.com/office/word/2010/wordprocessingInk" xmlns:wne="http://schemas.microsoft.com/office/word/2006/wordml" xmlns:wps="http://schemas.microsoft.com/office/word/2010/wordprocessingShape" mc:Ignorable="w14 w15 w16se w16cid wp14">
+<w:numbering xmlns:wpc="http://schemas.microsoft.com/office/word/2010/wordprocessingCanvas" xmlns:cx="http://schemas.microsoft.com/office/drawing/2014/chartex" xmlns:cx1="http://schemas.microsoft.com/office/drawing/2015/9/8/chartex" xmlns:cx2="http://schemas.microsoft.com/office/drawing/2015/10/21/chartex" xmlns:cx3="http://schemas.microsoft.com/office/drawing/2016/5/9/chartex" xmlns:cx4="http://schemas.microsoft.com/office/drawing/2016/5/10/chartex" xmlns:cx5="http://schemas.microsoft.com/office/drawing/2016/5/11/chartex" xmlns:cx6="http://schemas.microsoft.com/office/drawing/2016/5/12/chartex" xmlns:cx7="http://schemas.microsoft.com/office/drawing/2016/5/13/chartex" xmlns:cx8="http://schemas.microsoft.com/office/drawing/2016/5/14/chartex" xmlns:mc="http://schemas.openxmlformats.org/markup-compatibility/2006" xmlns:aink="http://schemas.microsoft.com/office/drawing/2016/ink" xmlns:am3d="http://schemas.microsoft.com/office/drawing/2017/model3d" xmlns:o="urn:schemas-microsoft-com:office:office" xmlns:r="http://schemas.openxmlformats.org/officeDocument/2006/relationships" xmlns:m="http://schemas.openxmlformats.org/officeDocument/2006/math" xmlns:v="urn:schemas-microsoft-com:vml" xmlns:wp14="http://schemas.microsoft.com/office/word/2010/wordprocessingDrawing" xmlns:wp="http://schemas.openxmlformats.org/drawingml/2006/wordprocessingDrawing" xmlns:w10="urn:schemas-microsoft-com:office:word" xmlns:w="http://schemas.openxmlformats.org/wordprocessingml/2006/main" xmlns:w14="http://schemas.microsoft.com/office/word/2010/wordml" xmlns:w15="http://schemas.microsoft.com/office/word/2012/wordml" xmlns:w16cex="http://schemas.microsoft.com/office/word/2018/wordml/cex" xmlns:w16cid="http://schemas.microsoft.com/office/word/2016/wordml/cid" xmlns:w16="http://schemas.microsoft.com/office/word/2018/wordml" xmlns:w16se="http://schemas.microsoft.com/office/word/2015/wordml/symex" xmlns:wpg="http://schemas.microsoft.com/office/word/2010/wordprocessingGroup" xmlns:wpi="http://schemas.microsoft.com/office/word/2010/wordprocessingInk" xmlns:wne="http://schemas.microsoft.com/office/word/2006/wordml" xmlns:wps="http://schemas.microsoft.com/office/word/2010/wordprocessingShape" mc:Ignorable="w14 w15 w16se w16cid w16 w16cex wp14">
   <w:abstractNum w:abstractNumId="0" w15:restartNumberingAfterBreak="0">
     <w:nsid w:val="6E1869EC"/>
     <w:multiLevelType w:val="hybridMultilevel"/>
@@ -494,7 +488,7 @@
     <w:lvl w:ilvl="0" w:tplc="2BA81AF0">
       <w:start w:val="1"/>
       <w:numFmt w:val="bullet"/>
-      <w:pStyle w:val="Listeavsnitt"/>
+      <w:pStyle w:val="ListParagraph"/>
       <w:lvlText w:val=""/>
       <w:lvlJc w:val="left"/>
       <w:pPr>
@@ -611,7 +605,7 @@
 </file>
 
 <file path=word/styles.xml><?xml version="1.0" encoding="utf-8"?>
-<w:styles xmlns:mc="http://schemas.openxmlformats.org/markup-compatibility/2006" xmlns:r="http://schemas.openxmlformats.org/officeDocument/2006/relationships" xmlns:w="http://schemas.openxmlformats.org/wordprocessingml/2006/main" xmlns:w14="http://schemas.microsoft.com/office/word/2010/wordml" xmlns:w15="http://schemas.microsoft.com/office/word/2012/wordml" xmlns:w16cid="http://schemas.microsoft.com/office/word/2016/wordml/cid" xmlns:w16se="http://schemas.microsoft.com/office/word/2015/wordml/symex" mc:Ignorable="w14 w15 w16se w16cid">
+<w:styles xmlns:mc="http://schemas.openxmlformats.org/markup-compatibility/2006" xmlns:r="http://schemas.openxmlformats.org/officeDocument/2006/relationships" xmlns:w="http://schemas.openxmlformats.org/wordprocessingml/2006/main" xmlns:w14="http://schemas.microsoft.com/office/word/2010/wordml" xmlns:w15="http://schemas.microsoft.com/office/word/2012/wordml" xmlns:w16cex="http://schemas.microsoft.com/office/word/2018/wordml/cex" xmlns:w16cid="http://schemas.microsoft.com/office/word/2016/wordml/cid" xmlns:w16="http://schemas.microsoft.com/office/word/2018/wordml" xmlns:w16se="http://schemas.microsoft.com/office/word/2015/wordml/symex" mc:Ignorable="w14 w15 w16se w16cid w16 w16cex">
   <w:docDefaults>
     <w:rPrDefault>
       <w:rPr>
@@ -733,6 +727,7 @@
     <w:lsdException w:name="HTML Sample" w:semiHidden="1" w:unhideWhenUsed="1"/>
     <w:lsdException w:name="HTML Typewriter" w:semiHidden="1" w:unhideWhenUsed="1"/>
     <w:lsdException w:name="HTML Variable" w:semiHidden="1" w:unhideWhenUsed="1"/>
+    <w:lsdException w:name="Normal Table" w:semiHidden="1" w:unhideWhenUsed="1"/>
     <w:lsdException w:name="annotation subject" w:semiHidden="1" w:unhideWhenUsed="1"/>
     <w:lsdException w:name="No List" w:semiHidden="1" w:unhideWhenUsed="1"/>
     <w:lsdException w:name="Outline List 1" w:semiHidden="1" w:unhideWhenUsed="1"/>
@@ -779,8 +774,10 @@
     <w:lsdException w:name="Table Subtle 2" w:semiHidden="1" w:unhideWhenUsed="1"/>
     <w:lsdException w:name="Table Web 1" w:semiHidden="1" w:unhideWhenUsed="1"/>
     <w:lsdException w:name="Table Web 2" w:semiHidden="1" w:unhideWhenUsed="1"/>
+    <w:lsdException w:name="Table Web 3" w:semiHidden="1" w:unhideWhenUsed="1"/>
     <w:lsdException w:name="Balloon Text" w:semiHidden="1" w:unhideWhenUsed="1"/>
     <w:lsdException w:name="Table Grid" w:uiPriority="39"/>
+    <w:lsdException w:name="Table Theme" w:semiHidden="1" w:unhideWhenUsed="1"/>
     <w:lsdException w:name="Placeholder Text" w:semiHidden="1"/>
     <w:lsdException w:name="No Spacing" w:semiHidden="1" w:uiPriority="1" w:qFormat="1"/>
     <w:lsdException w:name="Light Shading" w:uiPriority="60"/>
@@ -1013,11 +1010,11 @@
       <w:szCs w:val="20"/>
     </w:rPr>
   </w:style>
-  <w:style w:type="paragraph" w:styleId="Overskrift1">
+  <w:style w:type="paragraph" w:styleId="Heading1">
     <w:name w:val="heading 1"/>
     <w:basedOn w:val="Normal"/>
     <w:next w:val="Normal"/>
-    <w:link w:val="Overskrift1Tegn"/>
+    <w:link w:val="Heading1Char"/>
     <w:uiPriority w:val="9"/>
     <w:qFormat/>
     <w:rsid w:val="0062576F"/>
@@ -1035,11 +1032,11 @@
       <w:szCs w:val="32"/>
     </w:rPr>
   </w:style>
-  <w:style w:type="paragraph" w:styleId="Overskrift2">
+  <w:style w:type="paragraph" w:styleId="Heading2">
     <w:name w:val="heading 2"/>
     <w:basedOn w:val="Normal"/>
     <w:next w:val="Normal"/>
-    <w:link w:val="Overskrift2Tegn"/>
+    <w:link w:val="Heading2Char"/>
     <w:uiPriority w:val="9"/>
     <w:unhideWhenUsed/>
     <w:qFormat/>
@@ -1057,13 +1054,13 @@
       <w:sz w:val="24"/>
     </w:rPr>
   </w:style>
-  <w:style w:type="character" w:default="1" w:styleId="Standardskriftforavsnitt">
+  <w:style w:type="character" w:default="1" w:styleId="DefaultParagraphFont">
     <w:name w:val="Default Paragraph Font"/>
     <w:uiPriority w:val="1"/>
     <w:semiHidden/>
     <w:unhideWhenUsed/>
   </w:style>
-  <w:style w:type="table" w:default="1" w:styleId="Vanligtabell">
+  <w:style w:type="table" w:default="1" w:styleId="TableNormal">
     <w:name w:val="Normal Table"/>
     <w:uiPriority w:val="99"/>
     <w:semiHidden/>
@@ -1078,16 +1075,16 @@
       </w:tblCellMar>
     </w:tblPr>
   </w:style>
-  <w:style w:type="numbering" w:default="1" w:styleId="Ingenliste">
+  <w:style w:type="numbering" w:default="1" w:styleId="NoList">
     <w:name w:val="No List"/>
     <w:uiPriority w:val="99"/>
     <w:semiHidden/>
     <w:unhideWhenUsed/>
   </w:style>
-  <w:style w:type="paragraph" w:styleId="Topptekst">
+  <w:style w:type="paragraph" w:styleId="Header">
     <w:name w:val="header"/>
     <w:basedOn w:val="Normal"/>
-    <w:link w:val="TopptekstTegn"/>
+    <w:link w:val="HeaderChar"/>
     <w:uiPriority w:val="99"/>
     <w:unhideWhenUsed/>
     <w:rsid w:val="00694C5B"/>
@@ -1098,17 +1095,17 @@
       </w:tabs>
     </w:pPr>
   </w:style>
-  <w:style w:type="character" w:customStyle="1" w:styleId="TopptekstTegn">
-    <w:name w:val="Topptekst Tegn"/>
-    <w:basedOn w:val="Standardskriftforavsnitt"/>
-    <w:link w:val="Topptekst"/>
+  <w:style w:type="character" w:customStyle="1" w:styleId="HeaderChar">
+    <w:name w:val="Header Char"/>
+    <w:basedOn w:val="DefaultParagraphFont"/>
+    <w:link w:val="Header"/>
     <w:uiPriority w:val="99"/>
     <w:rsid w:val="00694C5B"/>
   </w:style>
-  <w:style w:type="paragraph" w:styleId="Bunntekst">
+  <w:style w:type="paragraph" w:styleId="Footer">
     <w:name w:val="footer"/>
     <w:basedOn w:val="Normal"/>
-    <w:link w:val="BunntekstTegn"/>
+    <w:link w:val="FooterChar"/>
     <w:uiPriority w:val="99"/>
     <w:unhideWhenUsed/>
     <w:rsid w:val="0080044B"/>
@@ -1122,10 +1119,10 @@
       <w:sz w:val="18"/>
     </w:rPr>
   </w:style>
-  <w:style w:type="character" w:customStyle="1" w:styleId="BunntekstTegn">
-    <w:name w:val="Bunntekst Tegn"/>
-    <w:basedOn w:val="Standardskriftforavsnitt"/>
-    <w:link w:val="Bunntekst"/>
+  <w:style w:type="character" w:customStyle="1" w:styleId="FooterChar">
+    <w:name w:val="Footer Char"/>
+    <w:basedOn w:val="DefaultParagraphFont"/>
+    <w:link w:val="Footer"/>
     <w:uiPriority w:val="99"/>
     <w:rsid w:val="0080044B"/>
     <w:rPr>
@@ -1133,10 +1130,10 @@
       <w:szCs w:val="20"/>
     </w:rPr>
   </w:style>
-  <w:style w:type="character" w:customStyle="1" w:styleId="Overskrift2Tegn">
-    <w:name w:val="Overskrift 2 Tegn"/>
-    <w:basedOn w:val="Standardskriftforavsnitt"/>
-    <w:link w:val="Overskrift2"/>
+  <w:style w:type="character" w:customStyle="1" w:styleId="Heading2Char">
+    <w:name w:val="Heading 2 Char"/>
+    <w:basedOn w:val="DefaultParagraphFont"/>
+    <w:link w:val="Heading2"/>
     <w:uiPriority w:val="9"/>
     <w:rsid w:val="0062576F"/>
     <w:rPr>
@@ -1147,10 +1144,10 @@
       <w:szCs w:val="20"/>
     </w:rPr>
   </w:style>
-  <w:style w:type="character" w:customStyle="1" w:styleId="Overskrift1Tegn">
-    <w:name w:val="Overskrift 1 Tegn"/>
-    <w:basedOn w:val="Standardskriftforavsnitt"/>
-    <w:link w:val="Overskrift1"/>
+  <w:style w:type="character" w:customStyle="1" w:styleId="Heading1Char">
+    <w:name w:val="Heading 1 Char"/>
+    <w:basedOn w:val="DefaultParagraphFont"/>
+    <w:link w:val="Heading1"/>
     <w:uiPriority w:val="9"/>
     <w:rsid w:val="0062576F"/>
     <w:rPr>
@@ -1161,9 +1158,9 @@
       <w:szCs w:val="32"/>
     </w:rPr>
   </w:style>
-  <w:style w:type="table" w:styleId="Tabellrutenett">
+  <w:style w:type="table" w:styleId="TableGrid">
     <w:name w:val="Table Grid"/>
-    <w:basedOn w:val="Vanligtabell"/>
+    <w:basedOn w:val="TableNormal"/>
     <w:uiPriority w:val="39"/>
     <w:rsid w:val="0025469C"/>
     <w:pPr>
@@ -1180,9 +1177,9 @@
       </w:tblBorders>
     </w:tblPr>
   </w:style>
-  <w:style w:type="character" w:styleId="Plassholdertekst">
+  <w:style w:type="character" w:styleId="PlaceholderText">
     <w:name w:val="Placeholder Text"/>
-    <w:basedOn w:val="Standardskriftforavsnitt"/>
+    <w:basedOn w:val="DefaultParagraphFont"/>
     <w:uiPriority w:val="99"/>
     <w:semiHidden/>
     <w:rsid w:val="007E5E30"/>
@@ -1190,7 +1187,7 @@
       <w:color w:val="808080"/>
     </w:rPr>
   </w:style>
-  <w:style w:type="paragraph" w:styleId="Listeavsnitt">
+  <w:style w:type="paragraph" w:styleId="ListParagraph">
     <w:name w:val="List Paragraph"/>
     <w:basedOn w:val="Normal"/>
     <w:uiPriority w:val="2"/>
@@ -1207,7 +1204,7 @@
   </w:style>
   <w:style w:type="table" w:customStyle="1" w:styleId="InnlandetFylkeskommune">
     <w:name w:val="Innlandet Fylkeskommune"/>
-    <w:basedOn w:val="Vanligtabell"/>
+    <w:basedOn w:val="TableNormal"/>
     <w:uiPriority w:val="99"/>
     <w:rsid w:val="00754E0C"/>
     <w:pPr>
@@ -1245,7 +1242,7 @@
   </w:style>
   <w:style w:type="paragraph" w:customStyle="1" w:styleId="Overskrift1Grnn">
     <w:name w:val="Overskrift 1 Grønn"/>
-    <w:basedOn w:val="Overskrift1"/>
+    <w:basedOn w:val="Heading1"/>
     <w:uiPriority w:val="10"/>
     <w:qFormat/>
     <w:rsid w:val="00593F29"/>
@@ -1255,7 +1252,7 @@
   </w:style>
   <w:style w:type="paragraph" w:customStyle="1" w:styleId="Overskrift2Grnn">
     <w:name w:val="Overskrift 2 Grønn"/>
-    <w:basedOn w:val="Overskrift2"/>
+    <w:basedOn w:val="Heading2"/>
     <w:uiPriority w:val="10"/>
     <w:qFormat/>
     <w:rsid w:val="00593F29"/>
@@ -1263,9 +1260,9 @@
       <w:color w:val="2F5743" w:themeColor="accent2"/>
     </w:rPr>
   </w:style>
-  <w:style w:type="character" w:styleId="Hyperkobling">
+  <w:style w:type="character" w:styleId="Hyperlink">
     <w:name w:val="Hyperlink"/>
-    <w:basedOn w:val="Standardskriftforavsnitt"/>
+    <w:basedOn w:val="DefaultParagraphFont"/>
     <w:uiPriority w:val="99"/>
     <w:unhideWhenUsed/>
     <w:rsid w:val="002E27D1"/>
@@ -1274,9 +1271,9 @@
       <w:u w:val="single"/>
     </w:rPr>
   </w:style>
-  <w:style w:type="character" w:styleId="Ulstomtale">
+  <w:style w:type="character" w:styleId="UnresolvedMention">
     <w:name w:val="Unresolved Mention"/>
-    <w:basedOn w:val="Standardskriftforavsnitt"/>
+    <w:basedOn w:val="DefaultParagraphFont"/>
     <w:uiPriority w:val="99"/>
     <w:semiHidden/>
     <w:unhideWhenUsed/>
@@ -1491,15 +1488,6 @@
 </file>
 
 <file path=customXml/item1.xml><?xml version="1.0" encoding="utf-8"?>
-<?mso-contentType ?>
-<FormTemplates xmlns="http://schemas.microsoft.com/sharepoint/v3/contenttype/forms">
-  <Display>DocumentLibraryForm</Display>
-  <Edit>DocumentLibraryForm</Edit>
-  <New>DocumentLibraryForm</New>
-</FormTemplates>
-</file>
-
-<file path=customXml/item2.xml><?xml version="1.0" encoding="utf-8"?>
 <p:properties xmlns:p="http://schemas.microsoft.com/office/2006/metadata/properties" xmlns:xsi="http://www.w3.org/2001/XMLSchema-instance" xmlns:pc="http://schemas.microsoft.com/office/infopath/2007/PartnerControls">
   <documentManagement>
     <SharedWithUsers xmlns="bae9230b-e9a8-4b5c-aa6a-eb751bd813a8">
@@ -1513,12 +1501,16 @@
 </p:properties>
 </file>
 
+<file path=customXml/item2.xml><?xml version="1.0" encoding="utf-8"?>
+<?mso-contentType ?>
+<FormTemplates xmlns="http://schemas.microsoft.com/sharepoint/v3/contenttype/forms">
+  <Display>DocumentLibraryForm</Display>
+  <Edit>DocumentLibraryForm</Edit>
+  <New>DocumentLibraryForm</New>
+</FormTemplates>
+</file>
+
 <file path=customXml/item3.xml><?xml version="1.0" encoding="utf-8"?>
-<root>
-</root>
-</file>
-
-<file path=customXml/item4.xml><?xml version="1.0" encoding="utf-8"?>
 <ct:contentTypeSchema xmlns:ct="http://schemas.microsoft.com/office/2006/metadata/contentType" xmlns:ma="http://schemas.microsoft.com/office/2006/metadata/properties/metaAttributes" ct:_="" ma:_="" ma:contentTypeName="Dokument" ma:contentTypeID="0x010100CD6ECB3AD42212489CD38D2117876788" ma:contentTypeVersion="4" ma:contentTypeDescription="Opprett et nytt dokument." ma:contentTypeScope="" ma:versionID="7fe8321b44f57df1a93a8609a139c72e">
   <xsd:schema xmlns:xsd="http://www.w3.org/2001/XMLSchema" xmlns:xs="http://www.w3.org/2001/XMLSchema" xmlns:p="http://schemas.microsoft.com/office/2006/metadata/properties" xmlns:ns2="8b1b55f8-9fa9-409c-8c34-7642b545c301" xmlns:ns3="bae9230b-e9a8-4b5c-aa6a-eb751bd813a8" targetNamespace="http://schemas.microsoft.com/office/2006/metadata/properties" ma:root="true" ma:fieldsID="a0918ad2fa8909106a1a50dae007c683" ns2:_="" ns3:_="">
     <xsd:import namespace="8b1b55f8-9fa9-409c-8c34-7642b545c301"/>
@@ -1683,7 +1675,22 @@
 </ct:contentTypeSchema>
 </file>
 
+<file path=customXml/item4.xml><?xml version="1.0" encoding="utf-8"?>
+<root>
+</root>
+</file>
+
 <file path=customXml/itemProps1.xml><?xml version="1.0" encoding="utf-8"?>
+<ds:datastoreItem xmlns:ds="http://schemas.openxmlformats.org/officeDocument/2006/customXml" ds:itemID="{651A58A7-F786-4B90-8093-C974FFAD2210}">
+  <ds:schemaRefs>
+    <ds:schemaRef ds:uri="http://schemas.microsoft.com/office/2006/metadata/properties"/>
+    <ds:schemaRef ds:uri="http://schemas.microsoft.com/office/infopath/2007/PartnerControls"/>
+    <ds:schemaRef ds:uri="bae9230b-e9a8-4b5c-aa6a-eb751bd813a8"/>
+  </ds:schemaRefs>
+</ds:datastoreItem>
+</file>
+
+<file path=customXml/itemProps2.xml><?xml version="1.0" encoding="utf-8"?>
 <ds:datastoreItem xmlns:ds="http://schemas.openxmlformats.org/officeDocument/2006/customXml" ds:itemID="{1F8640BB-CD4E-4767-B2D5-DD861820AFE6}">
   <ds:schemaRefs>
     <ds:schemaRef ds:uri="http://schemas.microsoft.com/sharepoint/v3/contenttype/forms"/>
@@ -1691,29 +1698,27 @@
 </ds:datastoreItem>
 </file>
 
-<file path=customXml/itemProps2.xml><?xml version="1.0" encoding="utf-8"?>
-<ds:datastoreItem xmlns:ds="http://schemas.openxmlformats.org/officeDocument/2006/customXml" ds:itemID="{651A58A7-F786-4B90-8093-C974FFAD2210}">
+<file path=customXml/itemProps3.xml><?xml version="1.0" encoding="utf-8"?>
+<ds:datastoreItem xmlns:ds="http://schemas.openxmlformats.org/officeDocument/2006/customXml" ds:itemID="{949AD1C0-9A8F-42D5-B96D-349122494B8C}">
   <ds:schemaRefs>
-    <ds:schemaRef ds:uri="http://purl.org/dc/elements/1.1/"/>
+    <ds:schemaRef ds:uri="http://schemas.microsoft.com/office/2006/metadata/contentType"/>
+    <ds:schemaRef ds:uri="http://schemas.microsoft.com/office/2006/metadata/properties/metaAttributes"/>
+    <ds:schemaRef ds:uri="http://www.w3.org/2001/XMLSchema"/>
     <ds:schemaRef ds:uri="http://schemas.microsoft.com/office/2006/metadata/properties"/>
-    <ds:schemaRef ds:uri="http://purl.org/dc/dcmitype/"/>
-    <ds:schemaRef ds:uri="http://www.w3.org/XML/1998/namespace"/>
+    <ds:schemaRef ds:uri="8b1b55f8-9fa9-409c-8c34-7642b545c301"/>
+    <ds:schemaRef ds:uri="bae9230b-e9a8-4b5c-aa6a-eb751bd813a8"/>
     <ds:schemaRef ds:uri="http://schemas.microsoft.com/office/2006/documentManagement/types"/>
     <ds:schemaRef ds:uri="http://schemas.microsoft.com/office/infopath/2007/PartnerControls"/>
-    <ds:schemaRef ds:uri="fd937500-a2a4-4ab5-93a2-19fc361d7968"/>
-    <ds:schemaRef ds:uri="2355f221-d3d3-4de7-8dfe-66712bdc9745"/>
     <ds:schemaRef ds:uri="http://schemas.openxmlformats.org/package/2006/metadata/core-properties"/>
+    <ds:schemaRef ds:uri="http://purl.org/dc/elements/1.1/"/>
     <ds:schemaRef ds:uri="http://purl.org/dc/terms/"/>
+    <ds:schemaRef ds:uri="http://schemas.microsoft.com/internal/obd"/>
   </ds:schemaRefs>
 </ds:datastoreItem>
 </file>
 
-<file path=customXml/itemProps3.xml><?xml version="1.0" encoding="utf-8"?>
+<file path=customXml/itemProps4.xml><?xml version="1.0" encoding="utf-8"?>
 <ds:datastoreItem xmlns:ds="http://schemas.openxmlformats.org/officeDocument/2006/customXml" ds:itemID="{0F9B369B-CCEA-4D8F-9E4F-1534FE2AD680}">
   <ds:schemaRefs/>
 </ds:datastoreItem>
-</file>
-
-<file path=customXml/itemProps4.xml><?xml version="1.0" encoding="utf-8"?>
-<ds:datastoreItem xmlns:ds="http://schemas.openxmlformats.org/officeDocument/2006/customXml" ds:itemID="{949AD1C0-9A8F-42D5-B96D-349122494B8C}"/>
 </file>
</xml_diff>